<commit_message>
Uzupełnienie dokumentacji o opis struktury
</commit_message>
<xml_diff>
--- a/docs/SystemZarządzaniaDokumentamiV2.docx
+++ b/docs/SystemZarządzaniaDokumentamiV2.docx
@@ -256,7 +256,7 @@
           <w:rFonts w:hint="default" w:ascii="Arial" w:hAnsi="Arial" w:cs="Arial"/>
           <w:lang w:val="pl-PL"/>
         </w:rPr>
-        <w:t>Wersja: 2</w:t>
+        <w:t>Wersja: 3</w:t>
       </w:r>
     </w:p>
     <w:p>
@@ -271,7 +271,7 @@
           <w:rFonts w:hint="default" w:ascii="Arial" w:hAnsi="Arial" w:cs="Arial"/>
           <w:lang w:val="pl-PL"/>
         </w:rPr>
-        <w:t>Data: 24.10.2016</w:t>
+        <w:t>Data: 10.01.2017</w:t>
       </w:r>
     </w:p>
     <w:p>
@@ -1799,7 +1799,25 @@
           <w:shd w:val="clear" w:fill="FFFFFF"/>
           <w:lang w:val="pl-PL"/>
         </w:rPr>
-        <w:t>Niezalogowany użytkownik - ma możliwość przeglądania i udostępniania hiperłączy jedynie do dokumentów widocznych publicznie, może się zarejestrować, lub zalogować.</w:t>
+        <w:t>Niezalogowany użytkownik - ma możliwość przeglądania i udostępniania hiperłączy jedynie do d</w:t>
+      </w:r>
+      <w:bookmarkStart w:id="0" w:name="_GoBack"/>
+      <w:bookmarkEnd w:id="0"/>
+      <w:r>
+        <w:rPr>
+          <w:rFonts w:hint="default" w:ascii="Arial" w:hAnsi="Arial" w:eastAsia="SimSun" w:cs="Arial"/>
+          <w:b w:val="0"/>
+          <w:bCs w:val="0"/>
+          <w:i w:val="0"/>
+          <w:caps w:val="0"/>
+          <w:color w:val="222222"/>
+          <w:spacing w:val="0"/>
+          <w:sz w:val="20"/>
+          <w:szCs w:val="20"/>
+          <w:shd w:val="clear" w:fill="FFFFFF"/>
+          <w:lang w:val="pl-PL"/>
+        </w:rPr>
+        <w:t>okumentów widocznych publicznie, może się zarejestrować, lub zalogować.</w:t>
       </w:r>
     </w:p>
     <w:p>
@@ -2567,7 +2585,7 @@
           <w:shd w:val="clear" w:fill="FFFFFF"/>
           <w:lang w:val="pl-PL"/>
         </w:rPr>
-        <w:t>Zbiór kontrolek PrimeUI</w:t>
+        <w:t>Bootstrap</w:t>
       </w:r>
     </w:p>
     <w:p>
@@ -2778,8 +2796,939 @@
           </wp:inline>
         </w:drawing>
       </w:r>
-      <w:bookmarkStart w:id="0" w:name="_GoBack"/>
-      <w:bookmarkEnd w:id="0"/>
+    </w:p>
+    <w:p>
+      <w:pPr>
+        <w:numPr>
+          <w:ilvl w:val="0"/>
+          <w:numId w:val="0"/>
+        </w:numPr>
+        <w:tabs>
+          <w:tab w:val="clear" w:pos="420"/>
+        </w:tabs>
+        <w:jc w:val="left"/>
+        <w:rPr>
+          <w:rFonts w:hint="default" w:ascii="Arial" w:hAnsi="Arial" w:eastAsia="SimSun" w:cs="Arial"/>
+          <w:b w:val="0"/>
+          <w:bCs w:val="0"/>
+          <w:i w:val="0"/>
+          <w:caps w:val="0"/>
+          <w:color w:val="222222"/>
+          <w:spacing w:val="0"/>
+          <w:sz w:val="20"/>
+          <w:szCs w:val="20"/>
+          <w:shd w:val="clear" w:fill="FFFFFF"/>
+          <w:lang w:val="pl-PL"/>
+        </w:rPr>
+      </w:pPr>
+    </w:p>
+    <w:p>
+      <w:pPr>
+        <w:numPr>
+          <w:ilvl w:val="0"/>
+          <w:numId w:val="0"/>
+        </w:numPr>
+        <w:tabs>
+          <w:tab w:val="clear" w:pos="420"/>
+        </w:tabs>
+        <w:jc w:val="left"/>
+        <w:rPr>
+          <w:rFonts w:hint="default" w:ascii="Arial" w:hAnsi="Arial" w:eastAsia="SimSun" w:cs="Arial"/>
+          <w:b w:val="0"/>
+          <w:bCs w:val="0"/>
+          <w:i w:val="0"/>
+          <w:caps w:val="0"/>
+          <w:color w:val="222222"/>
+          <w:spacing w:val="0"/>
+          <w:sz w:val="20"/>
+          <w:szCs w:val="20"/>
+          <w:shd w:val="clear" w:fill="FFFFFF"/>
+          <w:lang w:val="pl-PL"/>
+        </w:rPr>
+      </w:pPr>
+    </w:p>
+    <w:p>
+      <w:pPr>
+        <w:numPr>
+          <w:ilvl w:val="0"/>
+          <w:numId w:val="0"/>
+        </w:numPr>
+        <w:tabs>
+          <w:tab w:val="clear" w:pos="420"/>
+        </w:tabs>
+        <w:jc w:val="left"/>
+        <w:rPr>
+          <w:rFonts w:hint="default" w:ascii="Arial" w:hAnsi="Arial" w:eastAsia="SimSun" w:cs="Arial"/>
+          <w:b w:val="0"/>
+          <w:bCs w:val="0"/>
+          <w:i w:val="0"/>
+          <w:caps w:val="0"/>
+          <w:color w:val="222222"/>
+          <w:spacing w:val="0"/>
+          <w:sz w:val="20"/>
+          <w:szCs w:val="20"/>
+          <w:shd w:val="clear" w:fill="FFFFFF"/>
+          <w:lang w:val="pl-PL"/>
+        </w:rPr>
+      </w:pPr>
+    </w:p>
+    <w:p>
+      <w:pPr>
+        <w:numPr>
+          <w:ilvl w:val="0"/>
+          <w:numId w:val="0"/>
+        </w:numPr>
+        <w:tabs>
+          <w:tab w:val="clear" w:pos="420"/>
+        </w:tabs>
+        <w:jc w:val="left"/>
+        <w:rPr>
+          <w:rFonts w:hint="default" w:ascii="Arial" w:hAnsi="Arial" w:eastAsia="SimSun" w:cs="Arial"/>
+          <w:b w:val="0"/>
+          <w:bCs w:val="0"/>
+          <w:i w:val="0"/>
+          <w:caps w:val="0"/>
+          <w:color w:val="222222"/>
+          <w:spacing w:val="0"/>
+          <w:sz w:val="20"/>
+          <w:szCs w:val="20"/>
+          <w:shd w:val="clear" w:fill="FFFFFF"/>
+          <w:lang w:val="pl-PL"/>
+        </w:rPr>
+      </w:pPr>
+    </w:p>
+    <w:p>
+      <w:pPr>
+        <w:numPr>
+          <w:ilvl w:val="0"/>
+          <w:numId w:val="0"/>
+        </w:numPr>
+        <w:tabs>
+          <w:tab w:val="clear" w:pos="420"/>
+        </w:tabs>
+        <w:jc w:val="left"/>
+        <w:rPr>
+          <w:rFonts w:hint="default" w:ascii="Arial" w:hAnsi="Arial" w:eastAsia="SimSun" w:cs="Arial"/>
+          <w:b w:val="0"/>
+          <w:bCs w:val="0"/>
+          <w:i w:val="0"/>
+          <w:caps w:val="0"/>
+          <w:color w:val="222222"/>
+          <w:spacing w:val="0"/>
+          <w:sz w:val="20"/>
+          <w:szCs w:val="20"/>
+          <w:shd w:val="clear" w:fill="FFFFFF"/>
+          <w:lang w:val="pl-PL"/>
+        </w:rPr>
+      </w:pPr>
+    </w:p>
+    <w:p>
+      <w:pPr>
+        <w:numPr>
+          <w:ilvl w:val="0"/>
+          <w:numId w:val="0"/>
+        </w:numPr>
+        <w:tabs>
+          <w:tab w:val="clear" w:pos="420"/>
+        </w:tabs>
+        <w:jc w:val="left"/>
+        <w:rPr>
+          <w:rFonts w:hint="default" w:ascii="Arial" w:hAnsi="Arial" w:eastAsia="SimSun" w:cs="Arial"/>
+          <w:b w:val="0"/>
+          <w:bCs w:val="0"/>
+          <w:i w:val="0"/>
+          <w:caps w:val="0"/>
+          <w:color w:val="222222"/>
+          <w:spacing w:val="0"/>
+          <w:sz w:val="20"/>
+          <w:szCs w:val="20"/>
+          <w:shd w:val="clear" w:fill="FFFFFF"/>
+          <w:lang w:val="pl-PL"/>
+        </w:rPr>
+      </w:pPr>
+    </w:p>
+    <w:p>
+      <w:pPr>
+        <w:numPr>
+          <w:ilvl w:val="0"/>
+          <w:numId w:val="0"/>
+        </w:numPr>
+        <w:tabs>
+          <w:tab w:val="clear" w:pos="420"/>
+        </w:tabs>
+        <w:jc w:val="left"/>
+        <w:rPr>
+          <w:rFonts w:hint="default" w:ascii="Arial" w:hAnsi="Arial" w:eastAsia="SimSun" w:cs="Arial"/>
+          <w:b w:val="0"/>
+          <w:bCs w:val="0"/>
+          <w:i w:val="0"/>
+          <w:caps w:val="0"/>
+          <w:color w:val="222222"/>
+          <w:spacing w:val="0"/>
+          <w:sz w:val="20"/>
+          <w:szCs w:val="20"/>
+          <w:shd w:val="clear" w:fill="FFFFFF"/>
+          <w:lang w:val="pl-PL"/>
+        </w:rPr>
+      </w:pPr>
+    </w:p>
+    <w:p>
+      <w:pPr>
+        <w:numPr>
+          <w:ilvl w:val="0"/>
+          <w:numId w:val="0"/>
+        </w:numPr>
+        <w:tabs>
+          <w:tab w:val="clear" w:pos="420"/>
+        </w:tabs>
+        <w:jc w:val="left"/>
+        <w:rPr>
+          <w:rFonts w:hint="default" w:ascii="Arial" w:hAnsi="Arial" w:eastAsia="SimSun" w:cs="Arial"/>
+          <w:b w:val="0"/>
+          <w:bCs w:val="0"/>
+          <w:i w:val="0"/>
+          <w:caps w:val="0"/>
+          <w:color w:val="222222"/>
+          <w:spacing w:val="0"/>
+          <w:sz w:val="20"/>
+          <w:szCs w:val="20"/>
+          <w:shd w:val="clear" w:fill="FFFFFF"/>
+          <w:lang w:val="pl-PL"/>
+        </w:rPr>
+      </w:pPr>
+    </w:p>
+    <w:p>
+      <w:pPr>
+        <w:numPr>
+          <w:ilvl w:val="0"/>
+          <w:numId w:val="5"/>
+        </w:numPr>
+        <w:ind w:left="0" w:leftChars="0"/>
+        <w:jc w:val="left"/>
+        <w:rPr>
+          <w:rFonts w:hint="default" w:ascii="Arial" w:hAnsi="Arial" w:eastAsia="SimSun" w:cs="Arial"/>
+          <w:b w:val="0"/>
+          <w:bCs w:val="0"/>
+          <w:i w:val="0"/>
+          <w:caps w:val="0"/>
+          <w:color w:val="222222"/>
+          <w:spacing w:val="0"/>
+          <w:sz w:val="20"/>
+          <w:szCs w:val="20"/>
+          <w:shd w:val="clear" w:fill="FFFFFF"/>
+          <w:lang w:val="pl-PL"/>
+        </w:rPr>
+      </w:pPr>
+      <w:r>
+        <w:rPr>
+          <w:rFonts w:hint="default" w:ascii="Arial" w:hAnsi="Arial" w:eastAsia="SimSun" w:cs="Arial"/>
+          <w:b w:val="0"/>
+          <w:bCs w:val="0"/>
+          <w:i w:val="0"/>
+          <w:caps w:val="0"/>
+          <w:color w:val="222222"/>
+          <w:spacing w:val="0"/>
+          <w:sz w:val="20"/>
+          <w:szCs w:val="20"/>
+          <w:shd w:val="clear" w:fill="FFFFFF"/>
+          <w:lang w:val="pl-PL"/>
+        </w:rPr>
+        <w:t>Struktura projektu</w:t>
+      </w:r>
+    </w:p>
+    <w:p>
+      <w:pPr>
+        <w:numPr>
+          <w:ilvl w:val="0"/>
+          <w:numId w:val="0"/>
+        </w:numPr>
+        <w:tabs>
+          <w:tab w:val="clear" w:pos="420"/>
+        </w:tabs>
+        <w:jc w:val="left"/>
+        <w:rPr>
+          <w:rFonts w:hint="default" w:ascii="Arial" w:hAnsi="Arial" w:eastAsia="SimSun" w:cs="Arial"/>
+          <w:b w:val="0"/>
+          <w:bCs w:val="0"/>
+          <w:i w:val="0"/>
+          <w:caps w:val="0"/>
+          <w:color w:val="222222"/>
+          <w:spacing w:val="0"/>
+          <w:sz w:val="20"/>
+          <w:szCs w:val="20"/>
+          <w:shd w:val="clear" w:fill="FFFFFF"/>
+          <w:lang w:val="pl-PL"/>
+        </w:rPr>
+      </w:pPr>
+    </w:p>
+    <w:p>
+      <w:pPr>
+        <w:numPr>
+          <w:ilvl w:val="0"/>
+          <w:numId w:val="0"/>
+        </w:numPr>
+        <w:tabs>
+          <w:tab w:val="clear" w:pos="420"/>
+        </w:tabs>
+        <w:jc w:val="both"/>
+        <w:rPr>
+          <w:rFonts w:hint="default" w:ascii="Arial" w:hAnsi="Arial" w:eastAsia="SimSun" w:cs="Arial"/>
+          <w:b w:val="0"/>
+          <w:bCs w:val="0"/>
+          <w:i w:val="0"/>
+          <w:caps w:val="0"/>
+          <w:color w:val="222222"/>
+          <w:spacing w:val="0"/>
+          <w:sz w:val="20"/>
+          <w:szCs w:val="20"/>
+          <w:shd w:val="clear" w:fill="FFFFFF"/>
+          <w:lang w:val="pl-PL"/>
+        </w:rPr>
+      </w:pPr>
+      <w:r>
+        <w:rPr>
+          <w:rFonts w:hint="default" w:ascii="Arial" w:hAnsi="Arial" w:eastAsia="SimSun" w:cs="Arial"/>
+          <w:b w:val="0"/>
+          <w:bCs w:val="0"/>
+          <w:i w:val="0"/>
+          <w:caps w:val="0"/>
+          <w:color w:val="222222"/>
+          <w:spacing w:val="0"/>
+          <w:sz w:val="20"/>
+          <w:szCs w:val="20"/>
+          <w:shd w:val="clear" w:fill="FFFFFF"/>
+          <w:lang w:val="pl-PL"/>
+        </w:rPr>
+        <w:t>Projekt składa się z komponentu serwerowego i webowego. Komponent serwerowy składa się z 3 paczek - integration, domain i persistence. Dla paczek domain i persistence zastosowano domyślny modyfikator dostępu w miejscu gdzie nie ma zachodzić bezpośrednie połączenie pomiędzy warstwami aplikacji.</w:t>
+      </w:r>
+    </w:p>
+    <w:p>
+      <w:pPr>
+        <w:numPr>
+          <w:ilvl w:val="0"/>
+          <w:numId w:val="0"/>
+        </w:numPr>
+        <w:tabs>
+          <w:tab w:val="clear" w:pos="420"/>
+        </w:tabs>
+        <w:jc w:val="both"/>
+        <w:rPr>
+          <w:rFonts w:hint="default" w:ascii="Arial" w:hAnsi="Arial" w:eastAsia="SimSun" w:cs="Arial"/>
+          <w:b w:val="0"/>
+          <w:bCs w:val="0"/>
+          <w:i w:val="0"/>
+          <w:caps w:val="0"/>
+          <w:color w:val="222222"/>
+          <w:spacing w:val="0"/>
+          <w:sz w:val="20"/>
+          <w:szCs w:val="20"/>
+          <w:shd w:val="clear" w:fill="FFFFFF"/>
+          <w:lang w:val="pl-PL"/>
+        </w:rPr>
+      </w:pPr>
+    </w:p>
+    <w:p>
+      <w:pPr>
+        <w:numPr>
+          <w:ilvl w:val="0"/>
+          <w:numId w:val="0"/>
+        </w:numPr>
+        <w:tabs>
+          <w:tab w:val="clear" w:pos="420"/>
+        </w:tabs>
+        <w:jc w:val="both"/>
+        <w:rPr>
+          <w:rFonts w:hint="default" w:ascii="Arial" w:hAnsi="Arial" w:eastAsia="SimSun" w:cs="Arial"/>
+          <w:b w:val="0"/>
+          <w:bCs w:val="0"/>
+          <w:i w:val="0"/>
+          <w:caps w:val="0"/>
+          <w:color w:val="222222"/>
+          <w:spacing w:val="0"/>
+          <w:sz w:val="20"/>
+          <w:szCs w:val="20"/>
+          <w:shd w:val="clear" w:fill="FFFFFF"/>
+          <w:lang w:val="pl-PL"/>
+        </w:rPr>
+      </w:pPr>
+      <w:r>
+        <w:rPr>
+          <w:rFonts w:hint="default" w:ascii="Arial" w:hAnsi="Arial" w:eastAsia="SimSun" w:cs="Arial"/>
+          <w:b w:val="0"/>
+          <w:bCs w:val="0"/>
+          <w:i w:val="0"/>
+          <w:caps w:val="0"/>
+          <w:color w:val="222222"/>
+          <w:spacing w:val="0"/>
+          <w:sz w:val="20"/>
+          <w:szCs w:val="20"/>
+          <w:shd w:val="clear" w:fill="FFFFFF"/>
+          <w:lang w:val="pl-PL"/>
+        </w:rPr>
+        <w:t>Integration - przechowuje elementy wspólne dla części serwerowej. Znajdują się tutaj elementy systemu zabezpieczeń aplikacji, konfiguracja projektu, a także interfejsy i klasy abstrakcyjne do wykorzystania w innych warstwach.</w:t>
+      </w:r>
+    </w:p>
+    <w:p>
+      <w:pPr>
+        <w:numPr>
+          <w:ilvl w:val="0"/>
+          <w:numId w:val="0"/>
+        </w:numPr>
+        <w:tabs>
+          <w:tab w:val="clear" w:pos="420"/>
+        </w:tabs>
+        <w:jc w:val="both"/>
+        <w:rPr>
+          <w:rFonts w:hint="default" w:ascii="Arial" w:hAnsi="Arial" w:eastAsia="SimSun" w:cs="Arial"/>
+          <w:b w:val="0"/>
+          <w:bCs w:val="0"/>
+          <w:i w:val="0"/>
+          <w:caps w:val="0"/>
+          <w:color w:val="222222"/>
+          <w:spacing w:val="0"/>
+          <w:sz w:val="20"/>
+          <w:szCs w:val="20"/>
+          <w:shd w:val="clear" w:fill="FFFFFF"/>
+          <w:lang w:val="pl-PL"/>
+        </w:rPr>
+      </w:pPr>
+      <w:r>
+        <w:rPr>
+          <w:rFonts w:hint="default" w:ascii="Arial" w:hAnsi="Arial" w:eastAsia="SimSun" w:cs="Arial"/>
+          <w:b w:val="0"/>
+          <w:bCs w:val="0"/>
+          <w:i w:val="0"/>
+          <w:caps w:val="0"/>
+          <w:color w:val="222222"/>
+          <w:spacing w:val="0"/>
+          <w:sz w:val="20"/>
+          <w:szCs w:val="20"/>
+          <w:shd w:val="clear" w:fill="FFFFFF"/>
+          <w:lang w:val="pl-PL"/>
+        </w:rPr>
+        <w:t>Persistence - zawiera modele JPA, repozytoria Spring Data JPA, a także serwisy których jedynym zadaniem jest zaciągnięcie danych.</w:t>
+      </w:r>
+    </w:p>
+    <w:p>
+      <w:pPr>
+        <w:numPr>
+          <w:ilvl w:val="0"/>
+          <w:numId w:val="0"/>
+        </w:numPr>
+        <w:tabs>
+          <w:tab w:val="clear" w:pos="420"/>
+        </w:tabs>
+        <w:jc w:val="both"/>
+        <w:rPr>
+          <w:rFonts w:hint="default" w:ascii="Arial" w:hAnsi="Arial" w:eastAsia="SimSun" w:cs="Arial"/>
+          <w:b w:val="0"/>
+          <w:bCs w:val="0"/>
+          <w:i w:val="0"/>
+          <w:caps w:val="0"/>
+          <w:color w:val="222222"/>
+          <w:spacing w:val="0"/>
+          <w:sz w:val="20"/>
+          <w:szCs w:val="20"/>
+          <w:shd w:val="clear" w:fill="FFFFFF"/>
+          <w:lang w:val="pl-PL"/>
+        </w:rPr>
+      </w:pPr>
+      <w:r>
+        <w:rPr>
+          <w:rFonts w:hint="default" w:ascii="Arial" w:hAnsi="Arial" w:eastAsia="SimSun" w:cs="Arial"/>
+          <w:b w:val="0"/>
+          <w:bCs w:val="0"/>
+          <w:i w:val="0"/>
+          <w:caps w:val="0"/>
+          <w:color w:val="222222"/>
+          <w:spacing w:val="0"/>
+          <w:sz w:val="20"/>
+          <w:szCs w:val="20"/>
+          <w:shd w:val="clear" w:fill="FFFFFF"/>
+          <w:lang w:val="pl-PL"/>
+        </w:rPr>
+        <w:t>Domain - zawiera DTO, Kontrolery i mapping dla serwisów RESTowych, serwisy agregujące dane z serwisów paczki persistence, oraz fabryki przetwarzające JPA w DTO.</w:t>
+      </w:r>
+    </w:p>
+    <w:p>
+      <w:pPr>
+        <w:numPr>
+          <w:ilvl w:val="0"/>
+          <w:numId w:val="0"/>
+        </w:numPr>
+        <w:tabs>
+          <w:tab w:val="clear" w:pos="420"/>
+        </w:tabs>
+        <w:jc w:val="both"/>
+        <w:rPr>
+          <w:rFonts w:hint="default" w:ascii="Arial" w:hAnsi="Arial" w:eastAsia="SimSun" w:cs="Arial"/>
+          <w:b w:val="0"/>
+          <w:bCs w:val="0"/>
+          <w:i w:val="0"/>
+          <w:caps w:val="0"/>
+          <w:color w:val="222222"/>
+          <w:spacing w:val="0"/>
+          <w:sz w:val="20"/>
+          <w:szCs w:val="20"/>
+          <w:shd w:val="clear" w:fill="FFFFFF"/>
+          <w:lang w:val="pl-PL"/>
+        </w:rPr>
+      </w:pPr>
+    </w:p>
+    <w:p>
+      <w:pPr>
+        <w:numPr>
+          <w:ilvl w:val="0"/>
+          <w:numId w:val="0"/>
+        </w:numPr>
+        <w:tabs>
+          <w:tab w:val="clear" w:pos="420"/>
+        </w:tabs>
+        <w:jc w:val="both"/>
+        <w:rPr>
+          <w:rFonts w:hint="default" w:ascii="Arial" w:hAnsi="Arial" w:eastAsia="SimSun" w:cs="Arial"/>
+          <w:b w:val="0"/>
+          <w:bCs w:val="0"/>
+          <w:i w:val="0"/>
+          <w:caps w:val="0"/>
+          <w:color w:val="222222"/>
+          <w:spacing w:val="0"/>
+          <w:sz w:val="20"/>
+          <w:szCs w:val="20"/>
+          <w:shd w:val="clear" w:fill="FFFFFF"/>
+          <w:lang w:val="pl-PL"/>
+        </w:rPr>
+      </w:pPr>
+      <w:r>
+        <w:rPr>
+          <w:rFonts w:hint="default" w:ascii="Arial" w:hAnsi="Arial" w:eastAsia="SimSun" w:cs="Arial"/>
+          <w:b w:val="0"/>
+          <w:bCs w:val="0"/>
+          <w:i w:val="0"/>
+          <w:caps w:val="0"/>
+          <w:color w:val="222222"/>
+          <w:spacing w:val="0"/>
+          <w:sz w:val="20"/>
+          <w:szCs w:val="20"/>
+          <w:shd w:val="clear" w:fill="FFFFFF"/>
+          <w:lang w:val="pl-PL"/>
+        </w:rPr>
+        <w:t>Komponent webowy został rozbity na klasy i interfejsy rozlokowane w katalogach model, service i view. Model zawiera interfejsy ułatwiające mapowanie DTO z serwera. Klasy z folderu service odpowiadają za wysyłanie i odbiór danych udostępnianych przez punkt dostępu serwera. Klasy z folderu view odpowiadają za zachowanie strony, oraz bindowanie danych pochodzących od użytkownika z serwisami.</w:t>
+      </w:r>
+    </w:p>
+    <w:p>
+      <w:pPr>
+        <w:numPr>
+          <w:ilvl w:val="0"/>
+          <w:numId w:val="0"/>
+        </w:numPr>
+        <w:tabs>
+          <w:tab w:val="clear" w:pos="420"/>
+        </w:tabs>
+        <w:jc w:val="both"/>
+        <w:rPr>
+          <w:rFonts w:hint="default" w:ascii="Arial" w:hAnsi="Arial" w:eastAsia="SimSun" w:cs="Arial"/>
+          <w:b w:val="0"/>
+          <w:bCs w:val="0"/>
+          <w:i w:val="0"/>
+          <w:caps w:val="0"/>
+          <w:color w:val="222222"/>
+          <w:spacing w:val="0"/>
+          <w:sz w:val="20"/>
+          <w:szCs w:val="20"/>
+          <w:shd w:val="clear" w:fill="FFFFFF"/>
+          <w:lang w:val="pl-PL"/>
+        </w:rPr>
+      </w:pPr>
+    </w:p>
+    <w:p>
+      <w:pPr>
+        <w:numPr>
+          <w:ilvl w:val="0"/>
+          <w:numId w:val="0"/>
+        </w:numPr>
+        <w:tabs>
+          <w:tab w:val="clear" w:pos="420"/>
+        </w:tabs>
+        <w:jc w:val="both"/>
+        <w:rPr>
+          <w:rFonts w:hint="default" w:ascii="Arial" w:hAnsi="Arial" w:eastAsia="SimSun" w:cs="Arial"/>
+          <w:b w:val="0"/>
+          <w:bCs w:val="0"/>
+          <w:i w:val="0"/>
+          <w:caps w:val="0"/>
+          <w:color w:val="222222"/>
+          <w:spacing w:val="0"/>
+          <w:sz w:val="20"/>
+          <w:szCs w:val="20"/>
+          <w:shd w:val="clear" w:fill="FFFFFF"/>
+          <w:lang w:val="pl-PL"/>
+        </w:rPr>
+      </w:pPr>
+      <w:r>
+        <w:rPr>
+          <w:rFonts w:hint="default" w:ascii="Arial" w:hAnsi="Arial" w:eastAsia="SimSun" w:cs="Arial"/>
+          <w:b w:val="0"/>
+          <w:bCs w:val="0"/>
+          <w:i w:val="0"/>
+          <w:caps w:val="0"/>
+          <w:color w:val="222222"/>
+          <w:spacing w:val="0"/>
+          <w:sz w:val="20"/>
+          <w:szCs w:val="20"/>
+          <w:shd w:val="clear" w:fill="FFFFFF"/>
+          <w:lang w:val="pl-PL"/>
+        </w:rPr>
+        <w:t xml:space="preserve">Całość komponentu webowego uzupełniają widoki napisane w języku HTML, biblioteki JavaScript, zbiory styli CSS, i czcionek. Wszystkie utworzone w języku TypeScript skrypty są kompilowane a następnie składane do jednego dużego pliku bundle.js, celem ograniczenia ilości zapytań przeglądarki do serwera. </w:t>
+      </w:r>
+    </w:p>
+    <w:p>
+      <w:pPr>
+        <w:numPr>
+          <w:ilvl w:val="0"/>
+          <w:numId w:val="0"/>
+        </w:numPr>
+        <w:tabs>
+          <w:tab w:val="clear" w:pos="420"/>
+        </w:tabs>
+        <w:jc w:val="left"/>
+        <w:rPr>
+          <w:rFonts w:hint="default" w:ascii="Arial" w:hAnsi="Arial" w:eastAsia="SimSun" w:cs="Arial"/>
+          <w:b w:val="0"/>
+          <w:bCs w:val="0"/>
+          <w:i w:val="0"/>
+          <w:caps w:val="0"/>
+          <w:color w:val="222222"/>
+          <w:spacing w:val="0"/>
+          <w:sz w:val="20"/>
+          <w:szCs w:val="20"/>
+          <w:shd w:val="clear" w:fill="FFFFFF"/>
+          <w:lang w:val="pl-PL"/>
+        </w:rPr>
+      </w:pPr>
+    </w:p>
+    <w:p>
+      <w:pPr>
+        <w:numPr>
+          <w:ilvl w:val="0"/>
+          <w:numId w:val="0"/>
+        </w:numPr>
+        <w:tabs>
+          <w:tab w:val="clear" w:pos="420"/>
+        </w:tabs>
+        <w:jc w:val="center"/>
+      </w:pPr>
+      <w:r>
+        <w:drawing>
+          <wp:inline distT="0" distB="0" distL="114300" distR="114300">
+            <wp:extent cx="5273675" cy="4117340"/>
+            <wp:effectExtent l="0" t="0" r="3175" b="16510"/>
+            <wp:docPr id="4" name="Obraz 4"/>
+            <wp:cNvGraphicFramePr>
+              <a:graphicFrameLocks xmlns:a="http://schemas.openxmlformats.org/drawingml/2006/main" noChangeAspect="1"/>
+            </wp:cNvGraphicFramePr>
+            <a:graphic xmlns:a="http://schemas.openxmlformats.org/drawingml/2006/main">
+              <a:graphicData uri="http://schemas.openxmlformats.org/drawingml/2006/picture">
+                <pic:pic xmlns:pic="http://schemas.openxmlformats.org/drawingml/2006/picture">
+                  <pic:nvPicPr>
+                    <pic:cNvPr id="4" name="Obraz 4"/>
+                    <pic:cNvPicPr>
+                      <a:picLocks noChangeAspect="1"/>
+                    </pic:cNvPicPr>
+                  </pic:nvPicPr>
+                  <pic:blipFill>
+                    <a:blip r:embed="rId7"/>
+                    <a:stretch>
+                      <a:fillRect/>
+                    </a:stretch>
+                  </pic:blipFill>
+                  <pic:spPr>
+                    <a:xfrm>
+                      <a:off x="0" y="0"/>
+                      <a:ext cx="5273675" cy="4117340"/>
+                    </a:xfrm>
+                    <a:prstGeom prst="rect">
+                      <a:avLst/>
+                    </a:prstGeom>
+                    <a:noFill/>
+                    <a:ln w="9525">
+                      <a:noFill/>
+                      <a:miter/>
+                    </a:ln>
+                  </pic:spPr>
+                </pic:pic>
+              </a:graphicData>
+            </a:graphic>
+          </wp:inline>
+        </w:drawing>
+      </w:r>
+    </w:p>
+    <w:p>
+      <w:pPr>
+        <w:pStyle w:val="2"/>
+        <w:numPr>
+          <w:ilvl w:val="0"/>
+          <w:numId w:val="0"/>
+        </w:numPr>
+        <w:tabs>
+          <w:tab w:val="clear" w:pos="420"/>
+        </w:tabs>
+        <w:jc w:val="center"/>
+        <w:rPr>
+          <w:rFonts w:hint="default" w:ascii="Arial" w:hAnsi="Arial" w:cs="Arial"/>
+          <w:sz w:val="16"/>
+          <w:szCs w:val="16"/>
+          <w:lang w:val="pl-PL"/>
+        </w:rPr>
+      </w:pPr>
+      <w:r>
+        <w:rPr>
+          <w:rFonts w:hint="default" w:ascii="Arial" w:hAnsi="Arial" w:cs="Arial"/>
+          <w:sz w:val="16"/>
+          <w:szCs w:val="16"/>
+        </w:rPr>
+        <w:t xml:space="preserve">Rysunek </w:t>
+      </w:r>
+      <w:r>
+        <w:rPr>
+          <w:rFonts w:hint="default" w:ascii="Arial" w:hAnsi="Arial" w:cs="Arial"/>
+          <w:sz w:val="16"/>
+          <w:szCs w:val="16"/>
+        </w:rPr>
+        <w:fldChar w:fldCharType="begin"/>
+      </w:r>
+      <w:r>
+        <w:rPr>
+          <w:rFonts w:hint="default" w:ascii="Arial" w:hAnsi="Arial" w:cs="Arial"/>
+          <w:sz w:val="16"/>
+          <w:szCs w:val="16"/>
+        </w:rPr>
+        <w:instrText xml:space="preserve"> SEQ Rysunek \* ARABIC </w:instrText>
+      </w:r>
+      <w:r>
+        <w:rPr>
+          <w:rFonts w:hint="default" w:ascii="Arial" w:hAnsi="Arial" w:cs="Arial"/>
+          <w:sz w:val="16"/>
+          <w:szCs w:val="16"/>
+        </w:rPr>
+        <w:fldChar w:fldCharType="separate"/>
+      </w:r>
+      <w:r>
+        <w:rPr>
+          <w:rFonts w:hint="default" w:ascii="Arial" w:hAnsi="Arial" w:cs="Arial"/>
+          <w:sz w:val="16"/>
+          <w:szCs w:val="16"/>
+        </w:rPr>
+        <w:t>1</w:t>
+      </w:r>
+      <w:r>
+        <w:rPr>
+          <w:rFonts w:hint="default" w:ascii="Arial" w:hAnsi="Arial" w:cs="Arial"/>
+          <w:sz w:val="16"/>
+          <w:szCs w:val="16"/>
+        </w:rPr>
+        <w:fldChar w:fldCharType="end"/>
+      </w:r>
+      <w:r>
+        <w:rPr>
+          <w:rFonts w:hint="default" w:ascii="Arial" w:hAnsi="Arial" w:cs="Arial"/>
+          <w:sz w:val="16"/>
+          <w:szCs w:val="16"/>
+          <w:lang w:val="pl-PL"/>
+        </w:rPr>
+        <w:t xml:space="preserve"> Widok struktury projekty od strony frontendu</w:t>
+      </w:r>
+    </w:p>
+    <w:p>
+      <w:pPr>
+        <w:rPr>
+          <w:rFonts w:hint="default" w:ascii="Arial" w:hAnsi="Arial" w:cs="Arial"/>
+          <w:sz w:val="16"/>
+          <w:szCs w:val="16"/>
+          <w:lang w:val="pl-PL"/>
+        </w:rPr>
+      </w:pPr>
+    </w:p>
+    <w:p>
+      <w:pPr>
+        <w:rPr>
+          <w:rFonts w:hint="default" w:ascii="Arial" w:hAnsi="Arial" w:cs="Arial"/>
+          <w:sz w:val="16"/>
+          <w:szCs w:val="16"/>
+          <w:lang w:val="pl-PL"/>
+        </w:rPr>
+      </w:pPr>
+    </w:p>
+    <w:p>
+      <w:pPr>
+        <w:rPr>
+          <w:rFonts w:hint="default" w:ascii="Arial" w:hAnsi="Arial" w:cs="Arial"/>
+          <w:sz w:val="16"/>
+          <w:szCs w:val="16"/>
+          <w:lang w:val="pl-PL"/>
+        </w:rPr>
+      </w:pPr>
+    </w:p>
+    <w:p>
+      <w:pPr>
+        <w:rPr>
+          <w:rFonts w:hint="default" w:ascii="Arial" w:hAnsi="Arial" w:cs="Arial"/>
+          <w:sz w:val="16"/>
+          <w:szCs w:val="16"/>
+          <w:lang w:val="pl-PL"/>
+        </w:rPr>
+      </w:pPr>
+    </w:p>
+    <w:p>
+      <w:pPr>
+        <w:rPr>
+          <w:rFonts w:hint="default" w:ascii="Arial" w:hAnsi="Arial" w:cs="Arial"/>
+          <w:sz w:val="16"/>
+          <w:szCs w:val="16"/>
+          <w:lang w:val="pl-PL"/>
+        </w:rPr>
+      </w:pPr>
+    </w:p>
+    <w:p>
+      <w:pPr>
+        <w:rPr>
+          <w:rFonts w:hint="default" w:ascii="Arial" w:hAnsi="Arial" w:cs="Arial"/>
+          <w:sz w:val="16"/>
+          <w:szCs w:val="16"/>
+          <w:lang w:val="pl-PL"/>
+        </w:rPr>
+      </w:pPr>
+    </w:p>
+    <w:p>
+      <w:pPr>
+        <w:jc w:val="center"/>
+      </w:pPr>
+      <w:r>
+        <w:drawing>
+          <wp:inline distT="0" distB="0" distL="114300" distR="114300">
+            <wp:extent cx="5264150" cy="2520315"/>
+            <wp:effectExtent l="0" t="0" r="12700" b="13335"/>
+            <wp:docPr id="6" name="Obraz 6"/>
+            <wp:cNvGraphicFramePr>
+              <a:graphicFrameLocks xmlns:a="http://schemas.openxmlformats.org/drawingml/2006/main" noChangeAspect="1"/>
+            </wp:cNvGraphicFramePr>
+            <a:graphic xmlns:a="http://schemas.openxmlformats.org/drawingml/2006/main">
+              <a:graphicData uri="http://schemas.openxmlformats.org/drawingml/2006/picture">
+                <pic:pic xmlns:pic="http://schemas.openxmlformats.org/drawingml/2006/picture">
+                  <pic:nvPicPr>
+                    <pic:cNvPr id="6" name="Obraz 6"/>
+                    <pic:cNvPicPr>
+                      <a:picLocks noChangeAspect="1"/>
+                    </pic:cNvPicPr>
+                  </pic:nvPicPr>
+                  <pic:blipFill>
+                    <a:blip r:embed="rId8"/>
+                    <a:stretch>
+                      <a:fillRect/>
+                    </a:stretch>
+                  </pic:blipFill>
+                  <pic:spPr>
+                    <a:xfrm>
+                      <a:off x="0" y="0"/>
+                      <a:ext cx="5264150" cy="2520315"/>
+                    </a:xfrm>
+                    <a:prstGeom prst="rect">
+                      <a:avLst/>
+                    </a:prstGeom>
+                    <a:noFill/>
+                    <a:ln w="9525">
+                      <a:noFill/>
+                      <a:miter/>
+                    </a:ln>
+                  </pic:spPr>
+                </pic:pic>
+              </a:graphicData>
+            </a:graphic>
+          </wp:inline>
+        </w:drawing>
+      </w:r>
+    </w:p>
+    <w:p>
+      <w:pPr>
+        <w:pStyle w:val="2"/>
+        <w:numPr>
+          <w:ilvl w:val="0"/>
+          <w:numId w:val="0"/>
+        </w:numPr>
+        <w:tabs>
+          <w:tab w:val="clear" w:pos="420"/>
+        </w:tabs>
+        <w:jc w:val="center"/>
+        <w:rPr>
+          <w:rFonts w:hint="default" w:ascii="Arial" w:hAnsi="Arial" w:cs="Arial"/>
+          <w:sz w:val="16"/>
+          <w:szCs w:val="16"/>
+          <w:lang w:val="pl-PL"/>
+        </w:rPr>
+      </w:pPr>
+      <w:r>
+        <w:rPr>
+          <w:rFonts w:hint="default" w:ascii="Arial" w:hAnsi="Arial" w:cs="Arial"/>
+          <w:sz w:val="16"/>
+          <w:szCs w:val="16"/>
+          <w:lang w:val="pl-PL"/>
+        </w:rPr>
+        <w:t xml:space="preserve">Rysunek </w:t>
+      </w:r>
+      <w:r>
+        <w:rPr>
+          <w:rFonts w:hint="default" w:ascii="Arial" w:hAnsi="Arial" w:cs="Arial"/>
+          <w:sz w:val="16"/>
+          <w:szCs w:val="16"/>
+          <w:lang w:val="pl-PL"/>
+        </w:rPr>
+        <w:fldChar w:fldCharType="begin"/>
+      </w:r>
+      <w:r>
+        <w:rPr>
+          <w:rFonts w:hint="default" w:ascii="Arial" w:hAnsi="Arial" w:cs="Arial"/>
+          <w:sz w:val="16"/>
+          <w:szCs w:val="16"/>
+          <w:lang w:val="pl-PL"/>
+        </w:rPr>
+        <w:instrText xml:space="preserve"> SEQ Rysunek \* ARABIC </w:instrText>
+      </w:r>
+      <w:r>
+        <w:rPr>
+          <w:rFonts w:hint="default" w:ascii="Arial" w:hAnsi="Arial" w:cs="Arial"/>
+          <w:sz w:val="16"/>
+          <w:szCs w:val="16"/>
+          <w:lang w:val="pl-PL"/>
+        </w:rPr>
+        <w:fldChar w:fldCharType="separate"/>
+      </w:r>
+      <w:r>
+        <w:rPr>
+          <w:rFonts w:hint="default" w:ascii="Arial" w:hAnsi="Arial" w:cs="Arial"/>
+          <w:sz w:val="16"/>
+          <w:szCs w:val="16"/>
+          <w:lang w:val="pl-PL"/>
+        </w:rPr>
+        <w:t>2</w:t>
+      </w:r>
+      <w:r>
+        <w:rPr>
+          <w:rFonts w:hint="default" w:ascii="Arial" w:hAnsi="Arial" w:cs="Arial"/>
+          <w:sz w:val="16"/>
+          <w:szCs w:val="16"/>
+          <w:lang w:val="pl-PL"/>
+        </w:rPr>
+        <w:fldChar w:fldCharType="end"/>
+      </w:r>
+      <w:r>
+        <w:rPr>
+          <w:rFonts w:hint="default" w:ascii="Arial" w:hAnsi="Arial" w:cs="Arial"/>
+          <w:sz w:val="16"/>
+          <w:szCs w:val="16"/>
+          <w:lang w:val="pl-PL"/>
+        </w:rPr>
+        <w:t xml:space="preserve"> Widok struktury projektu od strony backendu</w:t>
+      </w:r>
     </w:p>
     <w:sectPr>
       <w:pgSz w:w="11906" w:h="16838"/>
@@ -2793,12 +3742,32 @@
 
 <file path=word/numbering.xml><?xml version="1.0" encoding="utf-8"?>
 <w:numbering xmlns:wpc="http://schemas.microsoft.com/office/word/2010/wordprocessingCanvas" xmlns:mc="http://schemas.openxmlformats.org/markup-compatibility/2006" xmlns:o="urn:schemas-microsoft-com:office:office" xmlns:r="http://schemas.openxmlformats.org/officeDocument/2006/relationships" xmlns:m="http://schemas.openxmlformats.org/officeDocument/2006/math" xmlns:v="urn:schemas-microsoft-com:vml" xmlns:wp14="http://schemas.microsoft.com/office/word/2010/wordprocessingDrawing" xmlns:wp="http://schemas.openxmlformats.org/drawingml/2006/wordprocessingDrawing" xmlns:w10="urn:schemas-microsoft-com:office:word" xmlns:w="http://schemas.openxmlformats.org/wordprocessingml/2006/main" xmlns:w14="http://schemas.microsoft.com/office/word/2010/wordml" xmlns:wpg="http://schemas.microsoft.com/office/word/2010/wordprocessingGroup" xmlns:wpi="http://schemas.microsoft.com/office/word/2010/wordprocessingInk" xmlns:wne="http://schemas.microsoft.com/office/word/2006/wordml" xmlns:wps="http://schemas.microsoft.com/office/word/2010/wordprocessingShape" mc:Ignorable="w14 wp14">
-  <w:abstractNum w:abstractNumId="1477330267">
-    <w:nsid w:val="580E455B"/>
+  <w:abstractNum w:abstractNumId="1477330726">
+    <w:nsid w:val="580E4726"/>
     <w:multiLevelType w:val="singleLevel"/>
-    <w:tmpl w:val="580E455B"/>
+    <w:tmpl w:val="580E4726"/>
     <w:lvl w:ilvl="0" w:tentative="1">
       <w:start w:val="1"/>
+      <w:numFmt w:val="bullet"/>
+      <w:lvlText w:val=""/>
+      <w:lvlJc w:val="left"/>
+      <w:pPr>
+        <w:tabs>
+          <w:tab w:val="left" w:pos="420"/>
+        </w:tabs>
+        <w:ind w:left="420" w:leftChars="0" w:hanging="420" w:firstLineChars="0"/>
+      </w:pPr>
+      <w:rPr>
+        <w:rFonts w:hint="default" w:ascii="Wingdings" w:hAnsi="Wingdings"/>
+      </w:rPr>
+    </w:lvl>
+  </w:abstractNum>
+  <w:abstractNum w:abstractNumId="1477330828">
+    <w:nsid w:val="580E478C"/>
+    <w:multiLevelType w:val="singleLevel"/>
+    <w:tmpl w:val="580E478C"/>
+    <w:lvl w:ilvl="0" w:tentative="1">
+      <w:start w:val="3"/>
       <w:numFmt w:val="decimal"/>
       <w:suff w:val="space"/>
       <w:lvlText w:val="%1."/>
@@ -2837,36 +3806,16 @@
       <w:lvlJc w:val="left"/>
     </w:lvl>
   </w:abstractNum>
-  <w:abstractNum w:abstractNumId="1477330828">
-    <w:nsid w:val="580E478C"/>
+  <w:abstractNum w:abstractNumId="1477330267">
+    <w:nsid w:val="580E455B"/>
     <w:multiLevelType w:val="singleLevel"/>
-    <w:tmpl w:val="580E478C"/>
+    <w:tmpl w:val="580E455B"/>
     <w:lvl w:ilvl="0" w:tentative="1">
-      <w:start w:val="3"/>
+      <w:start w:val="1"/>
       <w:numFmt w:val="decimal"/>
       <w:suff w:val="space"/>
       <w:lvlText w:val="%1."/>
       <w:lvlJc w:val="left"/>
-    </w:lvl>
-  </w:abstractNum>
-  <w:abstractNum w:abstractNumId="1477330726">
-    <w:nsid w:val="580E4726"/>
-    <w:multiLevelType w:val="singleLevel"/>
-    <w:tmpl w:val="580E4726"/>
-    <w:lvl w:ilvl="0" w:tentative="1">
-      <w:start w:val="1"/>
-      <w:numFmt w:val="bullet"/>
-      <w:lvlText w:val=""/>
-      <w:lvlJc w:val="left"/>
-      <w:pPr>
-        <w:tabs>
-          <w:tab w:val="left" w:pos="420"/>
-        </w:tabs>
-        <w:ind w:left="420" w:leftChars="0" w:hanging="420" w:firstLineChars="0"/>
-      </w:pPr>
-      <w:rPr>
-        <w:rFonts w:hint="default" w:ascii="Wingdings" w:hAnsi="Wingdings"/>
-      </w:rPr>
     </w:lvl>
   </w:abstractNum>
   <w:num w:numId="1">
@@ -2931,7 +3880,7 @@
     <w:lsdException w:unhideWhenUsed="0" w:uiPriority="0" w:semiHidden="0" w:name="header"/>
     <w:lsdException w:unhideWhenUsed="0" w:uiPriority="0" w:semiHidden="0" w:name="footer"/>
     <w:lsdException w:unhideWhenUsed="0" w:uiPriority="0" w:semiHidden="0" w:name="index heading"/>
-    <w:lsdException w:qFormat="1" w:uiPriority="0" w:name="caption"/>
+    <w:lsdException w:qFormat="1" w:uiPriority="0" w:semiHidden="0" w:name="caption"/>
     <w:lsdException w:unhideWhenUsed="0" w:uiPriority="0" w:semiHidden="0" w:name="table of figures"/>
     <w:lsdException w:unhideWhenUsed="0" w:uiPriority="0" w:semiHidden="0" w:name="envelope address"/>
     <w:lsdException w:unhideWhenUsed="0" w:uiPriority="0" w:semiHidden="0" w:name="envelope return"/>
@@ -3155,13 +4104,13 @@
       <w:lang w:val="en-US" w:eastAsia="zh-CN" w:bidi="ar-SA"/>
     </w:rPr>
   </w:style>
-  <w:style w:type="character" w:default="1" w:styleId="2">
+  <w:style w:type="character" w:default="1" w:styleId="3">
     <w:name w:val="Default Paragraph Font"/>
     <w:semiHidden/>
     <w:qFormat/>
     <w:uiPriority w:val="0"/>
   </w:style>
-  <w:style w:type="table" w:default="1" w:styleId="4">
+  <w:style w:type="table" w:default="1" w:styleId="5">
     <w:name w:val="Normal Table"/>
     <w:semiHidden/>
     <w:qFormat/>
@@ -3176,9 +4125,21 @@
       </w:tblCellMar>
     </w:tblPr>
   </w:style>
-  <w:style w:type="character" w:styleId="3">
+  <w:style w:type="paragraph" w:styleId="2">
+    <w:name w:val="caption"/>
+    <w:basedOn w:val="1"/>
+    <w:next w:val="1"/>
+    <w:unhideWhenUsed/>
+    <w:qFormat/>
+    <w:uiPriority w:val="0"/>
+    <w:rPr>
+      <w:rFonts w:ascii="黑体" w:hAnsi="黑体" w:eastAsia="Courier New" w:cs="黑体"/>
+      <w:sz w:val="20"/>
+    </w:rPr>
+  </w:style>
+  <w:style w:type="character" w:styleId="4">
     <w:name w:val="Hyperlink"/>
-    <w:basedOn w:val="2"/>
+    <w:basedOn w:val="3"/>
     <w:qFormat/>
     <w:uiPriority w:val="0"/>
     <w:rPr>

</xml_diff>